<commit_message>
update report and result
</commit_message>
<xml_diff>
--- a/result_statitics.docx
+++ b/result_statitics.docx
@@ -663,6 +663,116 @@
               <w:jc w:val="both"/>
               <w:rPr>
                 <w:rFonts w:hint="default"/>
+                <w:lang w:val="en-US"/>
+              </w:rPr>
+            </w:pPr>
+            <w:r>
+              <w:rPr>
+                <w:rFonts w:hint="default"/>
+                <w:lang w:val="en-US"/>
+              </w:rPr>
+              <w:t>Bge+bm25</w:t>
+            </w:r>
+          </w:p>
+        </w:tc>
+        <w:tc>
+          <w:tcPr>
+            <w:tcW w:w="2130" w:type="dxa"/>
+          </w:tcPr>
+          <w:p>
+            <w:pPr>
+              <w:widowControl w:val="0"/>
+              <w:jc w:val="both"/>
+              <w:rPr>
+                <w:rFonts w:hint="default"/>
+                <w:vertAlign w:val="baseline"/>
+                <w:lang w:val="en-US"/>
+              </w:rPr>
+            </w:pPr>
+            <w:r>
+              <w:rPr>
+                <w:rFonts w:hint="default"/>
+                <w:vertAlign w:val="baseline"/>
+                <w:lang w:val="en-US"/>
+              </w:rPr>
+              <w:t>0.6534</w:t>
+            </w:r>
+            <w:bookmarkStart w:id="0" w:name="_GoBack"/>
+            <w:bookmarkEnd w:id="0"/>
+          </w:p>
+        </w:tc>
+        <w:tc>
+          <w:tcPr>
+            <w:tcW w:w="2130" w:type="dxa"/>
+          </w:tcPr>
+          <w:p>
+            <w:pPr>
+              <w:widowControl w:val="0"/>
+              <w:jc w:val="both"/>
+              <w:rPr>
+                <w:rFonts w:hint="default"/>
+                <w:lang w:val="en-US"/>
+              </w:rPr>
+            </w:pPr>
+            <w:r>
+              <w:rPr>
+                <w:rFonts w:hint="default"/>
+                <w:lang w:val="en-US"/>
+              </w:rPr>
+              <w:t>0.6497</w:t>
+            </w:r>
+          </w:p>
+        </w:tc>
+        <w:tc>
+          <w:tcPr>
+            <w:tcW w:w="2782" w:type="dxa"/>
+          </w:tcPr>
+          <w:p>
+            <w:pPr>
+              <w:widowControl w:val="0"/>
+              <w:jc w:val="both"/>
+              <w:rPr>
+                <w:rFonts w:hint="default"/>
+                <w:lang w:val="en-US"/>
+              </w:rPr>
+            </w:pPr>
+            <w:r>
+              <w:rPr>
+                <w:rFonts w:hint="default"/>
+                <w:lang w:val="en-US"/>
+              </w:rPr>
+              <w:t>Topk=100, bge=1, e5= 0</w:t>
+            </w:r>
+          </w:p>
+        </w:tc>
+      </w:tr>
+      <w:tr>
+        <w:tblPrEx>
+          <w:tblBorders>
+            <w:top w:val="single" w:color="auto" w:sz="4" w:space="0"/>
+            <w:left w:val="single" w:color="auto" w:sz="4" w:space="0"/>
+            <w:bottom w:val="single" w:color="auto" w:sz="4" w:space="0"/>
+            <w:right w:val="single" w:color="auto" w:sz="4" w:space="0"/>
+            <w:insideH w:val="single" w:color="auto" w:sz="4" w:space="0"/>
+            <w:insideV w:val="single" w:color="auto" w:sz="4" w:space="0"/>
+          </w:tblBorders>
+          <w:tblCellMar>
+            <w:top w:w="0" w:type="dxa"/>
+            <w:left w:w="108" w:type="dxa"/>
+            <w:bottom w:w="0" w:type="dxa"/>
+            <w:right w:w="108" w:type="dxa"/>
+          </w:tblCellMar>
+        </w:tblPrEx>
+        <w:tc>
+          <w:tcPr>
+            <w:tcW w:w="2129" w:type="dxa"/>
+          </w:tcPr>
+          <w:p>
+            <w:pPr>
+              <w:widowControl w:val="0"/>
+              <w:jc w:val="both"/>
+              <w:rPr>
+                <w:rFonts w:hint="default"/>
                 <w:vertAlign w:val="baseline"/>
                 <w:lang w:val="en-US"/>
               </w:rPr>
@@ -1416,8 +1526,6 @@
               </w:rPr>
               <w:t>0.7708</w:t>
             </w:r>
-            <w:bookmarkStart w:id="0" w:name="_GoBack"/>
-            <w:bookmarkEnd w:id="0"/>
           </w:p>
         </w:tc>
         <w:tc>

</xml_diff>